<commit_message>
gave draft to kerrrie
</commit_message>
<xml_diff>
--- a/finalwriteup/mystyles.docx
+++ b/finalwriteup/mystyles.docx
@@ -5,6 +5,7 @@
     <w:p>
       <w:pPr>
         <w:pStyle w:val="Title"/>
+        <w:ind w:left="567"/>
       </w:pPr>
       <w:r>
         <w:t>Mystyles</w:t>
@@ -13,6 +14,7 @@
     <w:p>
       <w:pPr>
         <w:pStyle w:val="Author"/>
+        <w:ind w:left="567"/>
       </w:pPr>
       <w:r>
         <w:t>Amy Cook</w:t>
@@ -21,30 +23,30 @@
     <w:p>
       <w:pPr>
         <w:pStyle w:val="Author"/>
+        <w:ind w:left="567"/>
       </w:pPr>
       <w:r>
         <w:t>May 17, 2016</w:t>
       </w:r>
+      <w:bookmarkStart w:id="0" w:name="_GoBack"/>
+      <w:bookmarkEnd w:id="0"/>
     </w:p>
     <w:p>
       <w:pPr>
         <w:pStyle w:val="Heading1"/>
-      </w:pPr>
-      <w:bookmarkStart w:id="0" w:name="r-markdown"/>
-      <w:bookmarkEnd w:id="0"/>
+        <w:ind w:left="567"/>
+      </w:pPr>
+      <w:bookmarkStart w:id="1" w:name="r-markdown"/>
+      <w:bookmarkEnd w:id="1"/>
       <w:r>
         <w:lastRenderedPageBreak/>
-        <w:t>R Mar</w:t>
-      </w:r>
-      <w:bookmarkStart w:id="1" w:name="_GoBack"/>
-      <w:bookmarkEnd w:id="1"/>
-      <w:r>
-        <w:t>kdown</w:t>
+        <w:t>R Markdown</w:t>
       </w:r>
     </w:p>
     <w:p>
       <w:pPr>
         <w:pStyle w:val="FirstParagraph"/>
+        <w:ind w:left="567"/>
       </w:pPr>
       <w:r>
         <w:t xml:space="preserve">This is an R Markdown document. </w:t>
@@ -70,6 +72,7 @@
     <w:p>
       <w:pPr>
         <w:pStyle w:val="BodyText"/>
+        <w:ind w:left="567"/>
       </w:pPr>
       <w:r>
         <w:t xml:space="preserve">When you click the </w:t>
@@ -93,8 +96,8 @@
     <w:p>
       <w:pPr>
         <w:pStyle w:val="SourceCode"/>
-      </w:pPr>
-      <w:proofErr w:type="gramStart"/>
+        <w:ind w:left="567"/>
+      </w:pPr>
       <w:r>
         <w:rPr>
           <w:rStyle w:val="KeywordTok"/>
@@ -105,19 +108,13 @@
         <w:rPr>
           <w:rStyle w:val="NormalTok"/>
         </w:rPr>
-        <w:t>(</w:t>
-      </w:r>
-      <w:proofErr w:type="gramEnd"/>
-      <w:r>
-        <w:rPr>
-          <w:rStyle w:val="NormalTok"/>
-        </w:rPr>
-        <w:t>cars)</w:t>
+        <w:t>(cars)</w:t>
       </w:r>
     </w:p>
     <w:p>
       <w:pPr>
         <w:pStyle w:val="SourceCode"/>
+        <w:ind w:left="567"/>
       </w:pPr>
       <w:r>
         <w:rPr>
@@ -183,6 +180,7 @@
     <w:p>
       <w:pPr>
         <w:pStyle w:val="Heading2"/>
+        <w:ind w:left="567"/>
       </w:pPr>
       <w:bookmarkStart w:id="2" w:name="including-plots"/>
       <w:bookmarkEnd w:id="2"/>
@@ -193,6 +191,7 @@
     <w:p>
       <w:pPr>
         <w:pStyle w:val="FirstParagraph"/>
+        <w:ind w:left="567"/>
       </w:pPr>
       <w:r>
         <w:t>You can also embed plots, for example:</w:t>
@@ -201,6 +200,7 @@
     <w:p>
       <w:pPr>
         <w:pStyle w:val="BodyText"/>
+        <w:ind w:left="567"/>
       </w:pPr>
       <w:r>
         <w:rPr>
@@ -209,7 +209,7 @@
         </w:rPr>
         <w:lastRenderedPageBreak/>
         <w:drawing>
-          <wp:inline distT="0" distB="0" distL="0" distR="0">
+          <wp:inline distT="0" distB="0" distL="0" distR="0" wp14:anchorId="35D4D714" wp14:editId="414BFBE6">
             <wp:extent cx="4610100" cy="3695700"/>
             <wp:effectExtent l="0" t="0" r="0" b="0"/>
             <wp:docPr id="1" name="Picture"/>
@@ -254,6 +254,7 @@
     <w:p>
       <w:pPr>
         <w:pStyle w:val="Heading5"/>
+        <w:ind w:left="567"/>
       </w:pPr>
       <w:r>
         <w:t xml:space="preserve">Note that the </w:t>
@@ -276,8 +277,8 @@
         <w:tblLook w:val="07E0" w:firstRow="1" w:lastRow="1" w:firstColumn="1" w:lastColumn="1" w:noHBand="1" w:noVBand="1"/>
       </w:tblPr>
       <w:tblGrid>
-        <w:gridCol w:w="762"/>
-        <w:gridCol w:w="553"/>
+        <w:gridCol w:w="1329"/>
+        <w:gridCol w:w="1120"/>
       </w:tblGrid>
       <w:tr>
         <w:trPr>
@@ -297,6 +298,7 @@
           <w:p>
             <w:pPr>
               <w:pStyle w:val="Compact"/>
+              <w:ind w:left="567"/>
               <w:jc w:val="right"/>
             </w:pPr>
             <w:r>
@@ -318,13 +320,12 @@
           <w:p>
             <w:pPr>
               <w:pStyle w:val="Compact"/>
+              <w:ind w:left="567"/>
               <w:jc w:val="right"/>
             </w:pPr>
-            <w:proofErr w:type="spellStart"/>
             <w:r>
               <w:t>dist</w:t>
             </w:r>
-            <w:proofErr w:type="spellEnd"/>
           </w:p>
         </w:tc>
       </w:tr>
@@ -343,6 +344,7 @@
           <w:p>
             <w:pPr>
               <w:pStyle w:val="Compact"/>
+              <w:ind w:left="567"/>
               <w:jc w:val="right"/>
             </w:pPr>
             <w:r>
@@ -364,6 +366,7 @@
           <w:p>
             <w:pPr>
               <w:pStyle w:val="Compact"/>
+              <w:ind w:left="567"/>
               <w:jc w:val="right"/>
             </w:pPr>
             <w:r>
@@ -387,6 +390,7 @@
           <w:p>
             <w:pPr>
               <w:pStyle w:val="Compact"/>
+              <w:ind w:left="567"/>
               <w:jc w:val="right"/>
             </w:pPr>
             <w:r>
@@ -408,6 +412,7 @@
           <w:p>
             <w:pPr>
               <w:pStyle w:val="Compact"/>
+              <w:ind w:left="567"/>
               <w:jc w:val="right"/>
             </w:pPr>
             <w:r>
@@ -431,6 +436,7 @@
           <w:p>
             <w:pPr>
               <w:pStyle w:val="Compact"/>
+              <w:ind w:left="567"/>
               <w:jc w:val="right"/>
             </w:pPr>
             <w:r>
@@ -452,6 +458,7 @@
           <w:p>
             <w:pPr>
               <w:pStyle w:val="Compact"/>
+              <w:ind w:left="567"/>
               <w:jc w:val="right"/>
             </w:pPr>
             <w:r>
@@ -475,6 +482,7 @@
           <w:p>
             <w:pPr>
               <w:pStyle w:val="Compact"/>
+              <w:ind w:left="567"/>
               <w:jc w:val="right"/>
             </w:pPr>
             <w:r>
@@ -496,6 +504,7 @@
           <w:p>
             <w:pPr>
               <w:pStyle w:val="Compact"/>
+              <w:ind w:left="567"/>
               <w:jc w:val="right"/>
             </w:pPr>
             <w:r>
@@ -519,6 +528,7 @@
           <w:p>
             <w:pPr>
               <w:pStyle w:val="Compact"/>
+              <w:ind w:left="567"/>
               <w:jc w:val="right"/>
             </w:pPr>
             <w:r>
@@ -540,6 +550,7 @@
           <w:p>
             <w:pPr>
               <w:pStyle w:val="Compact"/>
+              <w:ind w:left="567"/>
               <w:jc w:val="right"/>
             </w:pPr>
             <w:r>
@@ -563,6 +574,7 @@
           <w:p>
             <w:pPr>
               <w:pStyle w:val="Compact"/>
+              <w:ind w:left="567"/>
               <w:jc w:val="right"/>
             </w:pPr>
             <w:r>
@@ -584,6 +596,7 @@
           <w:p>
             <w:pPr>
               <w:pStyle w:val="Compact"/>
+              <w:ind w:left="567"/>
               <w:jc w:val="right"/>
             </w:pPr>
             <w:r>
@@ -607,6 +620,7 @@
           <w:p>
             <w:pPr>
               <w:pStyle w:val="Compact"/>
+              <w:ind w:left="567"/>
               <w:jc w:val="right"/>
             </w:pPr>
             <w:r>
@@ -628,6 +642,7 @@
           <w:p>
             <w:pPr>
               <w:pStyle w:val="Compact"/>
+              <w:ind w:left="567"/>
               <w:jc w:val="right"/>
             </w:pPr>
             <w:r>
@@ -651,6 +666,7 @@
           <w:p>
             <w:pPr>
               <w:pStyle w:val="Compact"/>
+              <w:ind w:left="567"/>
               <w:jc w:val="right"/>
             </w:pPr>
             <w:r>
@@ -672,6 +688,7 @@
           <w:p>
             <w:pPr>
               <w:pStyle w:val="Compact"/>
+              <w:ind w:left="567"/>
               <w:jc w:val="right"/>
             </w:pPr>
             <w:r>
@@ -695,6 +712,7 @@
           <w:p>
             <w:pPr>
               <w:pStyle w:val="Compact"/>
+              <w:ind w:left="567"/>
               <w:jc w:val="right"/>
             </w:pPr>
             <w:r>
@@ -716,6 +734,7 @@
           <w:p>
             <w:pPr>
               <w:pStyle w:val="Compact"/>
+              <w:ind w:left="567"/>
               <w:jc w:val="right"/>
             </w:pPr>
             <w:r>
@@ -739,6 +758,7 @@
           <w:p>
             <w:pPr>
               <w:pStyle w:val="Compact"/>
+              <w:ind w:left="567"/>
               <w:jc w:val="right"/>
             </w:pPr>
             <w:r>
@@ -760,6 +780,7 @@
           <w:p>
             <w:pPr>
               <w:pStyle w:val="Compact"/>
+              <w:ind w:left="567"/>
               <w:jc w:val="right"/>
             </w:pPr>
             <w:r>
@@ -772,6 +793,7 @@
     <w:p>
       <w:pPr>
         <w:pStyle w:val="BodyText"/>
+        <w:ind w:left="567"/>
       </w:pPr>
     </w:p>
     <w:sectPr>
@@ -843,7 +865,7 @@
           <w:rPr>
             <w:noProof/>
           </w:rPr>
-          <w:t>2</w:t>
+          <w:t>1</w:t>
         </w:r>
         <w:r>
           <w:rPr>

</xml_diff>

<commit_message>
finished lit review kerrie comments
</commit_message>
<xml_diff>
--- a/finalwriteup/mystyles.docx
+++ b/finalwriteup/mystyles.docx
@@ -5,16 +5,18 @@
     <w:p>
       <w:pPr>
         <w:pStyle w:val="Title"/>
-        <w:ind w:left="567"/>
-      </w:pPr>
+      </w:pPr>
+      <w:bookmarkStart w:id="0" w:name="_GoBack"/>
+      <w:bookmarkEnd w:id="0"/>
+      <w:proofErr w:type="spellStart"/>
       <w:r>
         <w:t>Mystyles</w:t>
       </w:r>
+      <w:proofErr w:type="spellEnd"/>
     </w:p>
     <w:p>
       <w:pPr>
         <w:pStyle w:val="Author"/>
-        <w:ind w:left="567"/>
       </w:pPr>
       <w:r>
         <w:t>Amy Cook</w:t>
@@ -22,19 +24,16 @@
     </w:p>
     <w:p>
       <w:pPr>
-        <w:pStyle w:val="Author"/>
-        <w:ind w:left="567"/>
+        <w:pStyle w:val="Subtitle"/>
       </w:pPr>
       <w:r>
         <w:t>May 17, 2016</w:t>
       </w:r>
-      <w:bookmarkStart w:id="0" w:name="_GoBack"/>
-      <w:bookmarkEnd w:id="0"/>
     </w:p>
     <w:p>
       <w:pPr>
         <w:pStyle w:val="Heading1"/>
-        <w:ind w:left="567"/>
+        <w:ind w:left="0"/>
       </w:pPr>
       <w:bookmarkStart w:id="1" w:name="r-markdown"/>
       <w:bookmarkEnd w:id="1"/>
@@ -46,7 +45,6 @@
     <w:p>
       <w:pPr>
         <w:pStyle w:val="FirstParagraph"/>
-        <w:ind w:left="567"/>
       </w:pPr>
       <w:r>
         <w:t xml:space="preserve">This is an R Markdown document. </w:t>
@@ -72,7 +70,6 @@
     <w:p>
       <w:pPr>
         <w:pStyle w:val="BodyText"/>
-        <w:ind w:left="567"/>
       </w:pPr>
       <w:r>
         <w:t xml:space="preserve">When you click the </w:t>
@@ -96,8 +93,8 @@
     <w:p>
       <w:pPr>
         <w:pStyle w:val="SourceCode"/>
-        <w:ind w:left="567"/>
-      </w:pPr>
+      </w:pPr>
+      <w:proofErr w:type="gramStart"/>
       <w:r>
         <w:rPr>
           <w:rStyle w:val="KeywordTok"/>
@@ -108,28 +105,76 @@
         <w:rPr>
           <w:rStyle w:val="NormalTok"/>
         </w:rPr>
-        <w:t>(cars)</w:t>
+        <w:t>(</w:t>
+      </w:r>
+      <w:proofErr w:type="gramEnd"/>
+      <w:r>
+        <w:rPr>
+          <w:rStyle w:val="NormalTok"/>
+        </w:rPr>
+        <w:t>cars)</w:t>
       </w:r>
     </w:p>
     <w:p>
       <w:pPr>
         <w:pStyle w:val="SourceCode"/>
-        <w:ind w:left="567"/>
       </w:pPr>
       <w:r>
         <w:rPr>
           <w:rStyle w:val="VerbatimChar"/>
         </w:rPr>
-        <w:t xml:space="preserve">##      speed           dist       </w:t>
-      </w:r>
-      <w:r>
-        <w:br/>
-      </w:r>
+        <w:t xml:space="preserve">##      speed           </w:t>
+      </w:r>
+      <w:proofErr w:type="spellStart"/>
       <w:r>
         <w:rPr>
           <w:rStyle w:val="VerbatimChar"/>
         </w:rPr>
-        <w:t xml:space="preserve">##  Min.   : 4.0   Min.   :  2.00  </w:t>
+        <w:t>dist</w:t>
+      </w:r>
+      <w:proofErr w:type="spellEnd"/>
+      <w:r>
+        <w:rPr>
+          <w:rStyle w:val="VerbatimChar"/>
+        </w:rPr>
+        <w:t xml:space="preserve">       </w:t>
+      </w:r>
+      <w:r>
+        <w:br/>
+      </w:r>
+      <w:r>
+        <w:rPr>
+          <w:rStyle w:val="VerbatimChar"/>
+        </w:rPr>
+        <w:t>#</w:t>
+      </w:r>
+      <w:proofErr w:type="gramStart"/>
+      <w:r>
+        <w:rPr>
+          <w:rStyle w:val="VerbatimChar"/>
+        </w:rPr>
+        <w:t>#  Min</w:t>
+      </w:r>
+      <w:proofErr w:type="gramEnd"/>
+      <w:r>
+        <w:rPr>
+          <w:rStyle w:val="VerbatimChar"/>
+        </w:rPr>
+        <w:t xml:space="preserve">.   </w:t>
+      </w:r>
+      <w:proofErr w:type="gramStart"/>
+      <w:r>
+        <w:rPr>
+          <w:rStyle w:val="VerbatimChar"/>
+        </w:rPr>
+        <w:t>: 4.0   Min.</w:t>
+      </w:r>
+      <w:proofErr w:type="gramEnd"/>
+      <w:r>
+        <w:rPr>
+          <w:rStyle w:val="VerbatimChar"/>
+        </w:rPr>
+        <w:t xml:space="preserve">   :  2.00  </w:t>
       </w:r>
       <w:r>
         <w:br/>
@@ -174,13 +219,35 @@
         <w:rPr>
           <w:rStyle w:val="VerbatimChar"/>
         </w:rPr>
-        <w:t>##  Max.   :25.0   Max.   :120.00</w:t>
-      </w:r>
+        <w:t xml:space="preserve">##  Max.   </w:t>
+      </w:r>
+      <w:proofErr w:type="gramStart"/>
+      <w:r>
+        <w:rPr>
+          <w:rStyle w:val="VerbatimChar"/>
+        </w:rPr>
+        <w:t>:25.0</w:t>
+      </w:r>
+      <w:proofErr w:type="gramEnd"/>
+      <w:r>
+        <w:rPr>
+          <w:rStyle w:val="VerbatimChar"/>
+        </w:rPr>
+        <w:t xml:space="preserve">   Max.   </w:t>
+      </w:r>
+      <w:proofErr w:type="gramStart"/>
+      <w:r>
+        <w:rPr>
+          <w:rStyle w:val="VerbatimChar"/>
+        </w:rPr>
+        <w:t>:120.00</w:t>
+      </w:r>
+      <w:proofErr w:type="gramEnd"/>
     </w:p>
     <w:p>
       <w:pPr>
         <w:pStyle w:val="Heading2"/>
-        <w:ind w:left="567"/>
+        <w:ind w:left="0"/>
       </w:pPr>
       <w:bookmarkStart w:id="2" w:name="including-plots"/>
       <w:bookmarkEnd w:id="2"/>
@@ -191,7 +258,6 @@
     <w:p>
       <w:pPr>
         <w:pStyle w:val="FirstParagraph"/>
-        <w:ind w:left="567"/>
       </w:pPr>
       <w:r>
         <w:t>You can also embed plots, for example:</w:t>
@@ -200,7 +266,6 @@
     <w:p>
       <w:pPr>
         <w:pStyle w:val="BodyText"/>
-        <w:ind w:left="567"/>
       </w:pPr>
       <w:r>
         <w:rPr>
@@ -209,7 +274,7 @@
         </w:rPr>
         <w:lastRenderedPageBreak/>
         <w:drawing>
-          <wp:inline distT="0" distB="0" distL="0" distR="0" wp14:anchorId="35D4D714" wp14:editId="414BFBE6">
+          <wp:inline distT="0" distB="0" distL="0" distR="0" wp14:anchorId="1923CCB3" wp14:editId="0D70AFFE">
             <wp:extent cx="4610100" cy="3695700"/>
             <wp:effectExtent l="0" t="0" r="0" b="0"/>
             <wp:docPr id="1" name="Picture"/>
@@ -254,7 +319,7 @@
     <w:p>
       <w:pPr>
         <w:pStyle w:val="Heading5"/>
-        <w:ind w:left="567"/>
+        <w:ind w:left="0"/>
       </w:pPr>
       <w:r>
         <w:t xml:space="preserve">Note that the </w:t>
@@ -277,8 +342,8 @@
         <w:tblLook w:val="07E0" w:firstRow="1" w:lastRow="1" w:firstColumn="1" w:lastColumn="1" w:noHBand="1" w:noVBand="1"/>
       </w:tblPr>
       <w:tblGrid>
-        <w:gridCol w:w="1329"/>
-        <w:gridCol w:w="1120"/>
+        <w:gridCol w:w="762"/>
+        <w:gridCol w:w="553"/>
       </w:tblGrid>
       <w:tr>
         <w:trPr>
@@ -298,7 +363,6 @@
           <w:p>
             <w:pPr>
               <w:pStyle w:val="Compact"/>
-              <w:ind w:left="567"/>
               <w:jc w:val="right"/>
             </w:pPr>
             <w:r>
@@ -320,12 +384,13 @@
           <w:p>
             <w:pPr>
               <w:pStyle w:val="Compact"/>
-              <w:ind w:left="567"/>
               <w:jc w:val="right"/>
             </w:pPr>
+            <w:proofErr w:type="spellStart"/>
             <w:r>
               <w:t>dist</w:t>
             </w:r>
+            <w:proofErr w:type="spellEnd"/>
           </w:p>
         </w:tc>
       </w:tr>
@@ -344,7 +409,6 @@
           <w:p>
             <w:pPr>
               <w:pStyle w:val="Compact"/>
-              <w:ind w:left="567"/>
               <w:jc w:val="right"/>
             </w:pPr>
             <w:r>
@@ -366,7 +430,6 @@
           <w:p>
             <w:pPr>
               <w:pStyle w:val="Compact"/>
-              <w:ind w:left="567"/>
               <w:jc w:val="right"/>
             </w:pPr>
             <w:r>
@@ -390,7 +453,6 @@
           <w:p>
             <w:pPr>
               <w:pStyle w:val="Compact"/>
-              <w:ind w:left="567"/>
               <w:jc w:val="right"/>
             </w:pPr>
             <w:r>
@@ -412,7 +474,6 @@
           <w:p>
             <w:pPr>
               <w:pStyle w:val="Compact"/>
-              <w:ind w:left="567"/>
               <w:jc w:val="right"/>
             </w:pPr>
             <w:r>
@@ -436,7 +497,6 @@
           <w:p>
             <w:pPr>
               <w:pStyle w:val="Compact"/>
-              <w:ind w:left="567"/>
               <w:jc w:val="right"/>
             </w:pPr>
             <w:r>
@@ -458,7 +518,6 @@
           <w:p>
             <w:pPr>
               <w:pStyle w:val="Compact"/>
-              <w:ind w:left="567"/>
               <w:jc w:val="right"/>
             </w:pPr>
             <w:r>
@@ -482,7 +541,6 @@
           <w:p>
             <w:pPr>
               <w:pStyle w:val="Compact"/>
-              <w:ind w:left="567"/>
               <w:jc w:val="right"/>
             </w:pPr>
             <w:r>
@@ -504,7 +562,6 @@
           <w:p>
             <w:pPr>
               <w:pStyle w:val="Compact"/>
-              <w:ind w:left="567"/>
               <w:jc w:val="right"/>
             </w:pPr>
             <w:r>
@@ -528,7 +585,6 @@
           <w:p>
             <w:pPr>
               <w:pStyle w:val="Compact"/>
-              <w:ind w:left="567"/>
               <w:jc w:val="right"/>
             </w:pPr>
             <w:r>
@@ -550,7 +606,6 @@
           <w:p>
             <w:pPr>
               <w:pStyle w:val="Compact"/>
-              <w:ind w:left="567"/>
               <w:jc w:val="right"/>
             </w:pPr>
             <w:r>
@@ -574,7 +629,6 @@
           <w:p>
             <w:pPr>
               <w:pStyle w:val="Compact"/>
-              <w:ind w:left="567"/>
               <w:jc w:val="right"/>
             </w:pPr>
             <w:r>
@@ -596,7 +650,6 @@
           <w:p>
             <w:pPr>
               <w:pStyle w:val="Compact"/>
-              <w:ind w:left="567"/>
               <w:jc w:val="right"/>
             </w:pPr>
             <w:r>
@@ -620,7 +673,6 @@
           <w:p>
             <w:pPr>
               <w:pStyle w:val="Compact"/>
-              <w:ind w:left="567"/>
               <w:jc w:val="right"/>
             </w:pPr>
             <w:r>
@@ -642,7 +694,6 @@
           <w:p>
             <w:pPr>
               <w:pStyle w:val="Compact"/>
-              <w:ind w:left="567"/>
               <w:jc w:val="right"/>
             </w:pPr>
             <w:r>
@@ -666,7 +717,6 @@
           <w:p>
             <w:pPr>
               <w:pStyle w:val="Compact"/>
-              <w:ind w:left="567"/>
               <w:jc w:val="right"/>
             </w:pPr>
             <w:r>
@@ -688,7 +738,6 @@
           <w:p>
             <w:pPr>
               <w:pStyle w:val="Compact"/>
-              <w:ind w:left="567"/>
               <w:jc w:val="right"/>
             </w:pPr>
             <w:r>
@@ -712,7 +761,6 @@
           <w:p>
             <w:pPr>
               <w:pStyle w:val="Compact"/>
-              <w:ind w:left="567"/>
               <w:jc w:val="right"/>
             </w:pPr>
             <w:r>
@@ -734,7 +782,6 @@
           <w:p>
             <w:pPr>
               <w:pStyle w:val="Compact"/>
-              <w:ind w:left="567"/>
               <w:jc w:val="right"/>
             </w:pPr>
             <w:r>
@@ -758,7 +805,6 @@
           <w:p>
             <w:pPr>
               <w:pStyle w:val="Compact"/>
-              <w:ind w:left="567"/>
               <w:jc w:val="right"/>
             </w:pPr>
             <w:r>
@@ -780,7 +826,6 @@
           <w:p>
             <w:pPr>
               <w:pStyle w:val="Compact"/>
-              <w:ind w:left="567"/>
               <w:jc w:val="right"/>
             </w:pPr>
             <w:r>
@@ -793,13 +838,12 @@
     <w:p>
       <w:pPr>
         <w:pStyle w:val="BodyText"/>
-        <w:ind w:left="567"/>
       </w:pPr>
     </w:p>
     <w:sectPr>
       <w:footerReference w:type="default" r:id="rId10"/>
       <w:pgSz w:w="12240" w:h="15840"/>
-      <w:pgMar w:top="1440" w:right="1440" w:bottom="1440" w:left="1440" w:header="720" w:footer="720" w:gutter="0"/>
+      <w:pgMar w:top="1440" w:right="1440" w:bottom="1440" w:left="2268" w:header="720" w:footer="720" w:gutter="0"/>
       <w:cols w:space="720"/>
     </w:sectPr>
   </w:body>
@@ -865,7 +909,7 @@
           <w:rPr>
             <w:noProof/>
           </w:rPr>
-          <w:t>1</w:t>
+          <w:t>3</w:t>
         </w:r>
         <w:r>
           <w:rPr>
@@ -1520,11 +1564,13 @@
     <w:basedOn w:val="Title"/>
     <w:next w:val="BodyText"/>
     <w:qFormat/>
+    <w:rsid w:val="002C61E1"/>
     <w:pPr>
       <w:spacing w:before="240"/>
     </w:pPr>
     <w:rPr>
-      <w:sz w:val="30"/>
+      <w:b w:val="0"/>
+      <w:sz w:val="22"/>
       <w:szCs w:val="30"/>
     </w:rPr>
   </w:style>
@@ -1532,13 +1578,14 @@
     <w:name w:val="Author"/>
     <w:next w:val="BodyText"/>
     <w:qFormat/>
-    <w:rsid w:val="00C9304A"/>
+    <w:rsid w:val="002C61E1"/>
     <w:pPr>
       <w:keepNext/>
       <w:keepLines/>
       <w:jc w:val="center"/>
     </w:pPr>
     <w:rPr>
+      <w:rFonts w:asciiTheme="majorHAnsi" w:hAnsiTheme="majorHAnsi"/>
       <w:sz w:val="22"/>
     </w:rPr>
   </w:style>
@@ -1546,13 +1593,14 @@
     <w:name w:val="Date"/>
     <w:next w:val="BodyText"/>
     <w:qFormat/>
-    <w:rsid w:val="00C9304A"/>
+    <w:rsid w:val="00915566"/>
     <w:pPr>
       <w:keepNext/>
       <w:keepLines/>
       <w:jc w:val="center"/>
     </w:pPr>
     <w:rPr>
+      <w:rFonts w:asciiTheme="majorHAnsi" w:hAnsiTheme="majorHAnsi"/>
       <w:sz w:val="22"/>
     </w:rPr>
   </w:style>
@@ -2493,11 +2541,13 @@
     <w:basedOn w:val="Title"/>
     <w:next w:val="BodyText"/>
     <w:qFormat/>
+    <w:rsid w:val="002C61E1"/>
     <w:pPr>
       <w:spacing w:before="240"/>
     </w:pPr>
     <w:rPr>
-      <w:sz w:val="30"/>
+      <w:b w:val="0"/>
+      <w:sz w:val="22"/>
       <w:szCs w:val="30"/>
     </w:rPr>
   </w:style>
@@ -2505,13 +2555,14 @@
     <w:name w:val="Author"/>
     <w:next w:val="BodyText"/>
     <w:qFormat/>
-    <w:rsid w:val="00C9304A"/>
+    <w:rsid w:val="002C61E1"/>
     <w:pPr>
       <w:keepNext/>
       <w:keepLines/>
       <w:jc w:val="center"/>
     </w:pPr>
     <w:rPr>
+      <w:rFonts w:asciiTheme="majorHAnsi" w:hAnsiTheme="majorHAnsi"/>
       <w:sz w:val="22"/>
     </w:rPr>
   </w:style>
@@ -2519,13 +2570,14 @@
     <w:name w:val="Date"/>
     <w:next w:val="BodyText"/>
     <w:qFormat/>
-    <w:rsid w:val="00C9304A"/>
+    <w:rsid w:val="00915566"/>
     <w:pPr>
       <w:keepNext/>
       <w:keepLines/>
       <w:jc w:val="center"/>
     </w:pPr>
     <w:rPr>
+      <w:rFonts w:asciiTheme="majorHAnsi" w:hAnsiTheme="majorHAnsi"/>
       <w:sz w:val="22"/>
     </w:rPr>
   </w:style>

</xml_diff>